<commit_message>
Binary file has changed
</commit_message>
<xml_diff>
--- a/MySQl/SQL opdracht 6.docx
+++ b/MySQl/SQL opdracht 6.docx
@@ -3,125 +3,1401 @@
 <w:document xmlns:wpc="http://schemas.microsoft.com/office/word/2010/wordprocessingCanvas" xmlns:cx="http://schemas.microsoft.com/office/drawing/2014/chartex" xmlns:cx1="http://schemas.microsoft.com/office/drawing/2015/9/8/chartex" xmlns:cx2="http://schemas.microsoft.com/office/drawing/2015/10/21/chartex" xmlns:cx3="http://schemas.microsoft.com/office/drawing/2016/5/9/chartex" xmlns:cx4="http://schemas.microsoft.com/office/drawing/2016/5/10/chartex" xmlns:cx5="http://schemas.microsoft.com/office/drawing/2016/5/11/chartex" xmlns:cx6="http://schemas.microsoft.com/office/drawing/2016/5/12/chartex" xmlns:cx7="http://schemas.microsoft.com/office/drawing/2016/5/13/chartex" xmlns:cx8="http://schemas.microsoft.com/office/drawing/2016/5/14/chartex" xmlns:mc="http://schemas.openxmlformats.org/markup-compatibility/2006" xmlns:aink="http://schemas.microsoft.com/office/drawing/2016/ink" xmlns:am3d="http://schemas.microsoft.com/office/drawing/2017/model3d" xmlns:o="urn:schemas-microsoft-com:office:office" xmlns:oel="http://schemas.microsoft.com/office/2019/extlst" xmlns:r="http://schemas.openxmlformats.org/officeDocument/2006/relationships" xmlns:m="http://schemas.openxmlformats.org/officeDocument/2006/math" xmlns:v="urn:schemas-microsoft-com:vml" xmlns:wp14="http://schemas.microsoft.com/office/word/2010/wordprocessingDrawing" xmlns:wp="http://schemas.openxmlformats.org/drawingml/2006/wordprocessingDrawing" xmlns:w10="urn:schemas-microsoft-com:office:word" xmlns:w="http://schemas.openxmlformats.org/wordprocessingml/2006/main" xmlns:w14="http://schemas.microsoft.com/office/word/2010/wordml" xmlns:w15="http://schemas.microsoft.com/office/word/2012/wordml" xmlns:w16cex="http://schemas.microsoft.com/office/word/2018/wordml/cex" xmlns:w16cid="http://schemas.microsoft.com/office/word/2016/wordml/cid" xmlns:w16="http://schemas.microsoft.com/office/word/2018/wordml" xmlns:w16du="http://schemas.microsoft.com/office/word/2023/wordml/word16du" xmlns:w16sdtdh="http://schemas.microsoft.com/office/word/2020/wordml/sdtdatahash" xmlns:w16se="http://schemas.microsoft.com/office/word/2015/wordml/symex" xmlns:wpg="http://schemas.microsoft.com/office/word/2010/wordprocessingGroup" xmlns:wpi="http://schemas.microsoft.com/office/word/2010/wordprocessingInk" xmlns:wne="http://schemas.microsoft.com/office/word/2006/wordml" xmlns:wps="http://schemas.microsoft.com/office/word/2010/wordprocessingShape" mc:Ignorable="w14 w15 w16se w16cid w16 w16cex w16sdtdh w16du wp14">
   <w:body>
     <w:p>
-      <w:r>
-        <w:t>E Opgaven deel 05</w:t>
-      </w:r>
-      <w:r>
-        <w:br/>
-        <w:t>Ga naar www.zentut.com/sql-tutorial en lees de stukken SQL ORDER BY. Maak daarna de onderstaande opgaven.</w:t>
-      </w:r>
-      <w:r>
-        <w:br/>
-        <w:t>Bier26 Maak een overzicht van alle bieren op volgorde van naam. Toon: alle gegevens</w:t>
-      </w:r>
-      <w:r>
-        <w:br/>
-        <w:t>Bier27 Maak een overzicht van alle kroegen op volgorde van plaats en bij gelijke plaats op volgorde van naam. Toon: alle gegevens</w:t>
-      </w:r>
-      <w:r>
-        <w:br/>
-        <w:t>Bier28 Maak een overzicht van alle bieren op aflopende volgorde van alcoholpercentage. Wat valt je op? Toon: alle gegevens</w:t>
-      </w:r>
-      <w:r>
-        <w:br/>
-        <w:t>3DP22 Maak een overzicht van alle films op alfabetische volgorde van filmnaam. Toon: alle gegevens</w:t>
-      </w:r>
-      <w:r>
-        <w:br/>
-        <w:t>3DP23 Maak een overzicht van alle klanten op alfabetische volgorde van achternaam en bij gelijke achternaam op voornaam. Toon: alle gegevens</w:t>
-      </w:r>
-      <w:r>
-        <w:br/>
-        <w:t>3DP24 Maak een overzicht van alle films op aflopende alfabetische volgorde van filmnaam. Toon: alle gegevens</w:t>
-      </w:r>
-      <w:r>
-        <w:br/>
-        <w:t>Ga naar www.zentut.com/sql-tutorial en lees de stukken SQL SELECT ALIAS. Maak daarna de onderstaande opgaven.</w:t>
-      </w:r>
-      <w:r>
-        <w:br/>
-        <w:t>Bier29 Bepaal het aantal bieren van soort LAMBIC Toon het aantal als “NrBeerLambic”</w:t>
-      </w:r>
-      <w:r>
-        <w:br/>
-        <w:t>3DP25 Maak een overzicht van het totaal aantal reserveringen per Klant. Toon voornaam, achternaam, “Aantal reserveringen”</w:t>
-      </w:r>
-      <w:r>
-        <w:br/>
-        <w:t>Ga naar www.zentut.com/sql-tutorial en lees de stukken SQL AVG. Maak daarna de onderstaande opgaven.</w:t>
-      </w:r>
-      <w:r>
-        <w:br/>
-        <w:t>Bier30 Bepaal het gemiddelde alcoholpercentage van de bieren</w:t>
-      </w:r>
-      <w:r>
-        <w:br/>
-        <w:t>3DP26 Toon de gemiddelde duur (in minuten en met 2 decimalen) van de films.</w:t>
-      </w:r>
-      <w:r>
-        <w:br/>
-        <w:t>Ga naar www.zentut.com/sql-tutorial en lees de stukken SQL MIN. Maak daarna de onderstaande opgaven.</w:t>
-      </w:r>
-      <w:r>
-        <w:br/>
-        <w:t>Bier31 Bepaal het laagste alcoholpercentage van de bieren</w:t>
-      </w:r>
-      <w:r>
-        <w:br/>
-        <w:t>3DP28 Toon de eerste datum waarop een film is gereserveerd.</w:t>
-      </w:r>
-      <w:r>
-        <w:br/>
-        <w:t>Ga naar www.zentut.com/sql-tutorial en lees de stukken SQL MAX. Maak daarna de onderstaande opgaven.</w:t>
-      </w:r>
-      <w:r>
-        <w:br/>
-        <w:t>Bier32 Wat is het “zwaarste” bier wat we kunnen vinden?</w:t>
-      </w:r>
-      <w:r>
-        <w:br/>
-        <w:t>Bier33 Bepaal het hoogste alcoholpercentage van de bieren</w:t>
-      </w:r>
-      <w:r>
-        <w:br/>
-        <w:t>Ga naar www.zentut.com/sql-tutorial en lees de stukken SQL SUM. Maak daarna de onderstaande opgaven.</w:t>
-      </w:r>
-      <w:r>
-        <w:br/>
-        <w:t>3DP29 Toon het totaal aantal mensen dat een film bezocht (=gereserveerd) heeft.</w:t>
-      </w:r>
-      <w:r>
-        <w:br/>
-        <w:t>3DP30 Toon het totaal aantal mensen dat een film bezocht (=gereserveerd) heeft na februari 2018</w:t>
-      </w:r>
-      <w:r>
-        <w:br/>
-        <w:t>Ga naar www.zentut.com/sql-tutorial en lees de stukken SQL COUNT. Maak daarna de onderstaande opgaven.</w:t>
-      </w:r>
-    </w:p>
-    <w:p>
-      <w:r>
-        <w:t>13</w:t>
-      </w:r>
-      <w:r>
-        <w:br/>
-        <w:t>Bier34 Bepaal het aantal kroegen in Tilburg</w:t>
-      </w:r>
-      <w:r>
-        <w:br/>
-      </w:r>
-      <w:r>
+      <w:pPr>
+        <w:rPr>
+          <w:b/>
+          <w:bCs/>
+        </w:rPr>
+      </w:pPr>
+      <w:r>
+        <w:rPr>
+          <w:b/>
+          <w:bCs/>
+        </w:rPr>
+        <w:t>Bier-opdrachten</w:t>
+      </w:r>
+    </w:p>
+    <w:p>
+      <w:pPr>
+        <w:numPr>
+          <w:ilvl w:val="0"/>
+          <w:numId w:val="1"/>
+        </w:numPr>
+      </w:pPr>
+      <w:r>
+        <w:rPr>
+          <w:b/>
+          <w:bCs/>
+        </w:rPr>
+        <w:t>Bier26:</w:t>
+      </w:r>
+      <w:r>
+        <w:t xml:space="preserve"> Maak een overzicht van alle bieren op volgorde van naam. Toon: alle gegevens.</w:t>
+      </w:r>
+    </w:p>
+    <w:p>
+      <w:pPr>
+        <w:ind w:left="720"/>
+        <w:rPr>
+          <w:lang w:val="en-US"/>
+        </w:rPr>
+      </w:pPr>
+      <w:r>
+        <w:rPr>
+          <w:highlight w:val="yellow"/>
+          <w:lang w:val="en-US"/>
+        </w:rPr>
+        <w:t xml:space="preserve">SELECT * </w:t>
+      </w:r>
+      <w:proofErr w:type="gramStart"/>
+      <w:r>
+        <w:rPr>
+          <w:highlight w:val="yellow"/>
+          <w:lang w:val="en-US"/>
+        </w:rPr>
+        <w:t>FROM `bier`</w:t>
+      </w:r>
+      <w:proofErr w:type="gramEnd"/>
+      <w:r>
+        <w:rPr>
+          <w:highlight w:val="yellow"/>
+          <w:lang w:val="en-US"/>
+        </w:rPr>
+        <w:t xml:space="preserve"> ORDER BY naam </w:t>
+      </w:r>
+      <w:proofErr w:type="gramStart"/>
+      <w:r>
+        <w:rPr>
+          <w:highlight w:val="yellow"/>
+          <w:lang w:val="en-US"/>
+        </w:rPr>
+        <w:t>ASC;</w:t>
+      </w:r>
+      <w:proofErr w:type="gramEnd"/>
+    </w:p>
+    <w:p>
+      <w:pPr>
+        <w:ind w:left="720"/>
+        <w:rPr>
+          <w:lang w:val="en-US"/>
+        </w:rPr>
+      </w:pPr>
+    </w:p>
+    <w:p>
+      <w:pPr>
+        <w:numPr>
+          <w:ilvl w:val="0"/>
+          <w:numId w:val="1"/>
+        </w:numPr>
+      </w:pPr>
+      <w:r>
+        <w:rPr>
+          <w:b/>
+          <w:bCs/>
+        </w:rPr>
+        <w:t>Bier27:</w:t>
+      </w:r>
+      <w:r>
+        <w:t xml:space="preserve"> Maak een overzicht van alle kroegen op volgorde van plaats en bij gelijke plaats op volgorde van naam. Toon: alle gegevens.</w:t>
+      </w:r>
+    </w:p>
+    <w:p>
+      <w:pPr>
+        <w:ind w:left="720"/>
+        <w:rPr>
+          <w:lang w:val="en-US"/>
+        </w:rPr>
+      </w:pPr>
+      <w:r>
+        <w:rPr>
+          <w:highlight w:val="yellow"/>
+          <w:lang w:val="en-US"/>
+        </w:rPr>
+        <w:t>SELECT * FROM `</w:t>
+      </w:r>
+      <w:proofErr w:type="spellStart"/>
+      <w:r>
+        <w:rPr>
+          <w:highlight w:val="yellow"/>
+          <w:lang w:val="en-US"/>
+        </w:rPr>
+        <w:t>kroeg</w:t>
+      </w:r>
+      <w:proofErr w:type="spellEnd"/>
+      <w:r>
+        <w:rPr>
+          <w:highlight w:val="yellow"/>
+          <w:lang w:val="en-US"/>
+        </w:rPr>
+        <w:t xml:space="preserve">` ORDER BY </w:t>
+      </w:r>
+      <w:proofErr w:type="spellStart"/>
+      <w:r>
+        <w:rPr>
+          <w:highlight w:val="yellow"/>
+          <w:lang w:val="en-US"/>
+        </w:rPr>
+        <w:t>plaats</w:t>
+      </w:r>
+      <w:proofErr w:type="spellEnd"/>
+      <w:r>
+        <w:rPr>
+          <w:highlight w:val="yellow"/>
+          <w:lang w:val="en-US"/>
+        </w:rPr>
+        <w:t xml:space="preserve"> ASC, naam </w:t>
+      </w:r>
+      <w:proofErr w:type="gramStart"/>
+      <w:r>
+        <w:rPr>
+          <w:highlight w:val="yellow"/>
+          <w:lang w:val="en-US"/>
+        </w:rPr>
+        <w:t>ASC;</w:t>
+      </w:r>
+      <w:proofErr w:type="gramEnd"/>
+    </w:p>
+    <w:p>
+      <w:pPr>
+        <w:numPr>
+          <w:ilvl w:val="0"/>
+          <w:numId w:val="1"/>
+        </w:numPr>
+      </w:pPr>
+      <w:r>
+        <w:rPr>
+          <w:b/>
+          <w:bCs/>
+        </w:rPr>
+        <w:t>Bier28:</w:t>
+      </w:r>
+      <w:r>
+        <w:t xml:space="preserve"> Maak een overzicht van alle bieren op aflopende volgorde van alcoholpercentage. Wat valt je op? Toon: alle gegevens.</w:t>
+      </w:r>
+    </w:p>
+    <w:p>
+      <w:pPr>
+        <w:ind w:left="720"/>
+        <w:rPr>
+          <w:lang w:val="en-US"/>
+        </w:rPr>
+      </w:pPr>
+      <w:r>
+        <w:rPr>
+          <w:highlight w:val="yellow"/>
+          <w:lang w:val="en-US"/>
+        </w:rPr>
+        <w:t xml:space="preserve">SELECT * </w:t>
+      </w:r>
+      <w:proofErr w:type="gramStart"/>
+      <w:r>
+        <w:rPr>
+          <w:highlight w:val="yellow"/>
+          <w:lang w:val="en-US"/>
+        </w:rPr>
+        <w:t>FROM `bier`</w:t>
+      </w:r>
+      <w:proofErr w:type="gramEnd"/>
+      <w:r>
+        <w:rPr>
+          <w:highlight w:val="yellow"/>
+          <w:lang w:val="en-US"/>
+        </w:rPr>
+        <w:t xml:space="preserve"> ORDER BY alcohol </w:t>
+      </w:r>
+      <w:proofErr w:type="gramStart"/>
+      <w:r>
+        <w:rPr>
+          <w:highlight w:val="yellow"/>
+          <w:lang w:val="en-US"/>
+        </w:rPr>
+        <w:t>DESC;</w:t>
+      </w:r>
+      <w:proofErr w:type="gramEnd"/>
+    </w:p>
+    <w:p>
+      <w:pPr>
+        <w:ind w:left="720"/>
+      </w:pPr>
+      <w:r>
+        <w:t>Dat er ook numeriek g</w:t>
+      </w:r>
+      <w:r>
+        <w:t xml:space="preserve">esorteerd kan worden. </w:t>
+      </w:r>
+    </w:p>
+    <w:p>
+      <w:pPr>
+        <w:numPr>
+          <w:ilvl w:val="0"/>
+          <w:numId w:val="1"/>
+        </w:numPr>
+      </w:pPr>
+      <w:r>
+        <w:rPr>
+          <w:b/>
+          <w:bCs/>
+        </w:rPr>
+        <w:t>Bier29:</w:t>
+      </w:r>
+      <w:r>
+        <w:t xml:space="preserve"> Bepaal het aantal bieren van soort LAMBIC. Toon het aantal als “NrBeerLambic”.</w:t>
+      </w:r>
+    </w:p>
+    <w:p>
+      <w:pPr>
+        <w:ind w:left="720"/>
+        <w:rPr>
+          <w:lang w:val="en-US"/>
+        </w:rPr>
+      </w:pPr>
+      <w:r>
+        <w:rPr>
+          <w:highlight w:val="yellow"/>
+          <w:lang w:val="en-US"/>
+        </w:rPr>
+        <w:t xml:space="preserve">SELECT </w:t>
+      </w:r>
+      <w:proofErr w:type="gramStart"/>
+      <w:r>
+        <w:rPr>
+          <w:highlight w:val="yellow"/>
+          <w:lang w:val="en-US"/>
+        </w:rPr>
+        <w:t>COUNT(</w:t>
+      </w:r>
+      <w:proofErr w:type="gramEnd"/>
+      <w:r>
+        <w:rPr>
+          <w:highlight w:val="yellow"/>
+          <w:lang w:val="en-US"/>
+        </w:rPr>
+        <w:t xml:space="preserve">*) AS </w:t>
+      </w:r>
+      <w:proofErr w:type="spellStart"/>
+      <w:r>
+        <w:rPr>
+          <w:highlight w:val="yellow"/>
+          <w:lang w:val="en-US"/>
+        </w:rPr>
+        <w:t>NrBeerLambic</w:t>
+      </w:r>
+      <w:proofErr w:type="spellEnd"/>
+      <w:r>
+        <w:rPr>
+          <w:highlight w:val="yellow"/>
+          <w:lang w:val="en-US"/>
+        </w:rPr>
+        <w:t xml:space="preserve"> FROM bier WHERE </w:t>
+      </w:r>
+      <w:proofErr w:type="spellStart"/>
+      <w:r>
+        <w:rPr>
+          <w:highlight w:val="yellow"/>
+          <w:lang w:val="en-US"/>
+        </w:rPr>
+        <w:t>soort</w:t>
+      </w:r>
+      <w:proofErr w:type="spellEnd"/>
+      <w:r>
+        <w:rPr>
+          <w:highlight w:val="yellow"/>
+          <w:lang w:val="en-US"/>
+        </w:rPr>
+        <w:t xml:space="preserve"> = 'LAMBIC';</w:t>
+      </w:r>
+    </w:p>
+    <w:p>
+      <w:pPr>
+        <w:numPr>
+          <w:ilvl w:val="0"/>
+          <w:numId w:val="1"/>
+        </w:numPr>
+      </w:pPr>
+      <w:r>
+        <w:rPr>
+          <w:b/>
+          <w:bCs/>
+        </w:rPr>
+        <w:t>Bier30:</w:t>
+      </w:r>
+      <w:r>
+        <w:t xml:space="preserve"> Bepaal het gemiddelde alcoholpercentage van de bieren.</w:t>
+      </w:r>
+    </w:p>
+    <w:p>
+      <w:pPr>
+        <w:rPr>
+          <w:lang w:val="en-US"/>
+        </w:rPr>
+      </w:pPr>
+      <w:r>
+        <w:rPr>
+          <w:highlight w:val="yellow"/>
+          <w:lang w:val="en-US"/>
+        </w:rPr>
+        <w:t xml:space="preserve">SELECT </w:t>
+      </w:r>
+      <w:proofErr w:type="gramStart"/>
+      <w:r>
+        <w:rPr>
+          <w:highlight w:val="yellow"/>
+          <w:lang w:val="en-US"/>
+        </w:rPr>
+        <w:t>AVG(</w:t>
+      </w:r>
+      <w:proofErr w:type="gramEnd"/>
+      <w:r>
+        <w:rPr>
+          <w:highlight w:val="yellow"/>
+          <w:lang w:val="en-US"/>
+        </w:rPr>
+        <w:t xml:space="preserve">alcohol) AS </w:t>
+      </w:r>
+      <w:proofErr w:type="spellStart"/>
+      <w:r>
+        <w:rPr>
+          <w:highlight w:val="yellow"/>
+          <w:lang w:val="en-US"/>
+        </w:rPr>
+        <w:t>AverageAlcoholPercentage</w:t>
+      </w:r>
+      <w:proofErr w:type="spellEnd"/>
+      <w:r>
+        <w:rPr>
+          <w:highlight w:val="yellow"/>
+          <w:lang w:val="en-US"/>
+        </w:rPr>
+        <w:t xml:space="preserve"> FROM bier;</w:t>
+      </w:r>
+    </w:p>
+    <w:p>
+      <w:pPr>
+        <w:numPr>
+          <w:ilvl w:val="0"/>
+          <w:numId w:val="1"/>
+        </w:numPr>
+      </w:pPr>
+      <w:r>
+        <w:rPr>
+          <w:b/>
+          <w:bCs/>
+        </w:rPr>
+        <w:t>Bier31:</w:t>
+      </w:r>
+      <w:r>
+        <w:t xml:space="preserve"> Bepaal het laagste alcoholpercentage van de bieren.</w:t>
+      </w:r>
+    </w:p>
+    <w:p>
+      <w:pPr>
+        <w:ind w:left="720"/>
+        <w:rPr>
+          <w:lang w:val="en-US"/>
+        </w:rPr>
+      </w:pPr>
+      <w:r>
+        <w:rPr>
+          <w:highlight w:val="yellow"/>
+          <w:lang w:val="en-US"/>
+        </w:rPr>
+        <w:t xml:space="preserve">SELECT </w:t>
+      </w:r>
+      <w:proofErr w:type="gramStart"/>
+      <w:r>
+        <w:rPr>
+          <w:highlight w:val="yellow"/>
+          <w:lang w:val="en-US"/>
+        </w:rPr>
+        <w:t>MIN(</w:t>
+      </w:r>
+      <w:proofErr w:type="gramEnd"/>
+      <w:r>
+        <w:rPr>
+          <w:highlight w:val="yellow"/>
+          <w:lang w:val="en-US"/>
+        </w:rPr>
+        <w:t xml:space="preserve">alcohol) AS </w:t>
+      </w:r>
+      <w:proofErr w:type="spellStart"/>
+      <w:r>
+        <w:rPr>
+          <w:highlight w:val="yellow"/>
+          <w:lang w:val="en-US"/>
+        </w:rPr>
+        <w:t>MinAlcoholPercentage</w:t>
+      </w:r>
+      <w:proofErr w:type="spellEnd"/>
+      <w:r>
+        <w:rPr>
+          <w:highlight w:val="yellow"/>
+          <w:lang w:val="en-US"/>
+        </w:rPr>
+        <w:t xml:space="preserve"> FROM bier;</w:t>
+      </w:r>
+    </w:p>
+    <w:p>
+      <w:pPr>
+        <w:numPr>
+          <w:ilvl w:val="0"/>
+          <w:numId w:val="1"/>
+        </w:numPr>
+      </w:pPr>
+      <w:r>
+        <w:rPr>
+          <w:b/>
+          <w:bCs/>
+        </w:rPr>
+        <w:t>Bier32:</w:t>
+      </w:r>
+      <w:r>
+        <w:t xml:space="preserve"> Wat is het “zwaarste” bier wat we kunnen vinden?</w:t>
+      </w:r>
+    </w:p>
+    <w:p>
+      <w:pPr>
+        <w:ind w:left="720"/>
+        <w:rPr>
+          <w:lang w:val="en-US"/>
+        </w:rPr>
+      </w:pPr>
+      <w:r>
+        <w:rPr>
+          <w:lang w:val="en-US"/>
+        </w:rPr>
+        <w:t>TRIPLE DIAMOND</w:t>
+      </w:r>
+      <w:r>
+        <w:rPr>
+          <w:lang w:val="en-US"/>
+        </w:rPr>
+        <w:t xml:space="preserve">, </w:t>
+      </w:r>
+      <w:proofErr w:type="spellStart"/>
+      <w:r>
+        <w:rPr>
+          <w:lang w:val="en-US"/>
+        </w:rPr>
+        <w:t>eerdere</w:t>
+      </w:r>
+      <w:proofErr w:type="spellEnd"/>
+      <w:r>
+        <w:rPr>
+          <w:lang w:val="en-US"/>
+        </w:rPr>
+        <w:t xml:space="preserve"> query </w:t>
+      </w:r>
+      <w:proofErr w:type="spellStart"/>
+      <w:proofErr w:type="gramStart"/>
+      <w:r>
+        <w:rPr>
+          <w:lang w:val="en-US"/>
+        </w:rPr>
+        <w:t>g</w:t>
+      </w:r>
+      <w:r>
+        <w:rPr>
+          <w:lang w:val="en-US"/>
+        </w:rPr>
+        <w:t>ebruikt</w:t>
+      </w:r>
+      <w:proofErr w:type="spellEnd"/>
+      <w:r>
+        <w:rPr>
+          <w:lang w:val="en-US"/>
+        </w:rPr>
+        <w:t>(</w:t>
+      </w:r>
+      <w:proofErr w:type="gramEnd"/>
+      <w:r>
+        <w:rPr>
+          <w:highlight w:val="yellow"/>
+          <w:lang w:val="en-US"/>
+        </w:rPr>
+        <w:t xml:space="preserve">SELECT * </w:t>
+      </w:r>
+      <w:proofErr w:type="gramStart"/>
+      <w:r>
+        <w:rPr>
+          <w:highlight w:val="yellow"/>
+          <w:lang w:val="en-US"/>
+        </w:rPr>
+        <w:t>FROM `bier`</w:t>
+      </w:r>
+      <w:proofErr w:type="gramEnd"/>
+      <w:r>
+        <w:rPr>
+          <w:highlight w:val="yellow"/>
+          <w:lang w:val="en-US"/>
+        </w:rPr>
+        <w:t xml:space="preserve"> ORDER BY alcohol DESC</w:t>
+      </w:r>
+      <w:r>
+        <w:rPr>
+          <w:highlight w:val="yellow"/>
+          <w:lang w:val="en-US"/>
+        </w:rPr>
+        <w:t xml:space="preserve"> LIMIT 1</w:t>
+      </w:r>
+      <w:r>
+        <w:rPr>
+          <w:highlight w:val="yellow"/>
+          <w:lang w:val="en-US"/>
+        </w:rPr>
+        <w:t>;</w:t>
+      </w:r>
+      <w:r>
+        <w:rPr>
+          <w:lang w:val="en-US"/>
+        </w:rPr>
+        <w:t>)</w:t>
+      </w:r>
+    </w:p>
+    <w:p>
+      <w:pPr>
+        <w:numPr>
+          <w:ilvl w:val="0"/>
+          <w:numId w:val="1"/>
+        </w:numPr>
+      </w:pPr>
+      <w:r>
+        <w:rPr>
+          <w:b/>
+          <w:bCs/>
+        </w:rPr>
+        <w:t>Bier33:</w:t>
+      </w:r>
+      <w:r>
+        <w:t xml:space="preserve"> Bepaal het hoogste alcoholpercentage van de bieren</w:t>
+      </w:r>
+      <w:r>
+        <w:t>.</w:t>
+      </w:r>
+    </w:p>
+    <w:p>
+      <w:pPr>
+        <w:ind w:left="720"/>
+        <w:rPr>
+          <w:lang w:val="en-US"/>
+        </w:rPr>
+      </w:pPr>
+      <w:r>
+        <w:rPr>
+          <w:highlight w:val="yellow"/>
+          <w:lang w:val="en-US"/>
+        </w:rPr>
+        <w:t xml:space="preserve">SELECT </w:t>
+      </w:r>
+      <w:proofErr w:type="gramStart"/>
+      <w:r>
+        <w:rPr>
+          <w:highlight w:val="yellow"/>
+          <w:lang w:val="en-US"/>
+        </w:rPr>
+        <w:t>MAX(</w:t>
+      </w:r>
+      <w:proofErr w:type="gramEnd"/>
+      <w:r>
+        <w:rPr>
+          <w:highlight w:val="yellow"/>
+          <w:lang w:val="en-US"/>
+        </w:rPr>
+        <w:t xml:space="preserve">alcohol) AS </w:t>
+      </w:r>
+      <w:proofErr w:type="spellStart"/>
+      <w:r>
+        <w:rPr>
+          <w:highlight w:val="yellow"/>
+          <w:lang w:val="en-US"/>
+        </w:rPr>
+        <w:t>MaxAlcoholPercentage</w:t>
+      </w:r>
+      <w:proofErr w:type="spellEnd"/>
+      <w:r>
+        <w:rPr>
+          <w:highlight w:val="yellow"/>
+          <w:lang w:val="en-US"/>
+        </w:rPr>
+        <w:t xml:space="preserve"> FROM bier;</w:t>
+      </w:r>
+    </w:p>
+    <w:p>
+      <w:pPr>
+        <w:numPr>
+          <w:ilvl w:val="0"/>
+          <w:numId w:val="1"/>
+        </w:numPr>
+      </w:pPr>
+      <w:r>
+        <w:rPr>
+          <w:b/>
+          <w:bCs/>
+        </w:rPr>
+        <w:t>Bier34:</w:t>
+      </w:r>
+      <w:r>
+        <w:t xml:space="preserve"> Bepaal het aantal kroegen in Tilburg.</w:t>
+      </w:r>
+    </w:p>
+    <w:p>
+      <w:pPr>
+        <w:ind w:left="720"/>
+        <w:rPr>
+          <w:lang w:val="en-US"/>
+        </w:rPr>
+      </w:pPr>
+      <w:r>
+        <w:rPr>
+          <w:highlight w:val="yellow"/>
+          <w:lang w:val="en-US"/>
+        </w:rPr>
+        <w:t xml:space="preserve">SELECT </w:t>
+      </w:r>
+      <w:proofErr w:type="gramStart"/>
+      <w:r>
+        <w:rPr>
+          <w:highlight w:val="yellow"/>
+          <w:lang w:val="en-US"/>
+        </w:rPr>
+        <w:t>COUNT(</w:t>
+      </w:r>
+      <w:proofErr w:type="gramEnd"/>
+      <w:r>
+        <w:rPr>
+          <w:highlight w:val="yellow"/>
+          <w:lang w:val="en-US"/>
+        </w:rPr>
+        <w:t>*) FROM `</w:t>
+      </w:r>
+      <w:proofErr w:type="spellStart"/>
+      <w:r>
+        <w:rPr>
+          <w:highlight w:val="yellow"/>
+          <w:lang w:val="en-US"/>
+        </w:rPr>
+        <w:t>kroeg</w:t>
+      </w:r>
+      <w:proofErr w:type="spellEnd"/>
+      <w:r>
+        <w:rPr>
+          <w:highlight w:val="yellow"/>
+          <w:lang w:val="en-US"/>
+        </w:rPr>
+        <w:t xml:space="preserve">` WHERE </w:t>
+      </w:r>
+      <w:proofErr w:type="spellStart"/>
+      <w:r>
+        <w:rPr>
+          <w:highlight w:val="yellow"/>
+          <w:lang w:val="en-US"/>
+        </w:rPr>
+        <w:t>plaats</w:t>
+      </w:r>
+      <w:proofErr w:type="spellEnd"/>
+      <w:r>
+        <w:rPr>
+          <w:highlight w:val="yellow"/>
+          <w:lang w:val="en-US"/>
+        </w:rPr>
+        <w:t xml:space="preserve"> = 'Tilburg';</w:t>
+      </w:r>
+    </w:p>
+    <w:p>
+      <w:pPr>
+        <w:numPr>
+          <w:ilvl w:val="0"/>
+          <w:numId w:val="1"/>
+        </w:numPr>
+      </w:pPr>
+      <w:r>
+        <w:rPr>
+          <w:b/>
+          <w:bCs/>
+        </w:rPr>
+        <w:t>Bier35:</w:t>
+      </w:r>
+      <w:r>
+        <w:t xml:space="preserve"> Bepaal het aantal brouwers in België.</w:t>
+      </w:r>
+    </w:p>
+    <w:p>
+      <w:pPr>
+        <w:rPr>
+          <w:lang w:val="en-US"/>
+        </w:rPr>
+      </w:pPr>
+      <w:r>
+        <w:rPr>
+          <w:highlight w:val="yellow"/>
+          <w:lang w:val="en-US"/>
+        </w:rPr>
+        <w:t xml:space="preserve">    </w:t>
+      </w:r>
+      <w:r>
+        <w:rPr>
+          <w:highlight w:val="yellow"/>
+          <w:lang w:val="en-US"/>
+        </w:rPr>
+        <w:tab/>
+      </w:r>
+      <w:r>
+        <w:rPr>
+          <w:highlight w:val="yellow"/>
+          <w:lang w:val="en-US"/>
+        </w:rPr>
+        <w:t xml:space="preserve">SELECT </w:t>
+      </w:r>
+      <w:proofErr w:type="gramStart"/>
+      <w:r>
+        <w:rPr>
+          <w:highlight w:val="yellow"/>
+          <w:lang w:val="en-US"/>
+        </w:rPr>
+        <w:t>COUNT(</w:t>
+      </w:r>
+      <w:proofErr w:type="gramEnd"/>
+      <w:r>
+        <w:rPr>
+          <w:highlight w:val="yellow"/>
+          <w:lang w:val="en-US"/>
+        </w:rPr>
+        <w:t xml:space="preserve">*) FROM </w:t>
+      </w:r>
+      <w:proofErr w:type="spellStart"/>
+      <w:r>
+        <w:rPr>
+          <w:highlight w:val="yellow"/>
+          <w:lang w:val="en-US"/>
+        </w:rPr>
+        <w:t>brouwer</w:t>
+      </w:r>
+      <w:proofErr w:type="spellEnd"/>
+      <w:r>
+        <w:rPr>
+          <w:highlight w:val="yellow"/>
+          <w:lang w:val="en-US"/>
+        </w:rPr>
+        <w:t xml:space="preserve"> WHERE land = 'BEL';</w:t>
+      </w:r>
+      <w:r>
+        <w:pict w14:anchorId="2C78393B">
+          <v:rect id="_x0000_i1031" style="width:0;height:1.5pt" o:hralign="center" o:hrstd="t" o:hr="t" fillcolor="#a0a0a0" stroked="f"/>
+        </w:pict>
+      </w:r>
+    </w:p>
+    <w:p>
+      <w:pPr>
+        <w:rPr>
+          <w:b/>
+          <w:bCs/>
+        </w:rPr>
+      </w:pPr>
+    </w:p>
+    <w:p>
+      <w:pPr>
+        <w:rPr>
+          <w:b/>
+          <w:bCs/>
+        </w:rPr>
+      </w:pPr>
+      <w:r>
+        <w:rPr>
+          <w:b/>
+          <w:bCs/>
+        </w:rPr>
         <w:lastRenderedPageBreak/>
-        <w:t>Bier35 Bepaal het aantal brouwers in België</w:t>
-      </w:r>
-      <w:r>
-        <w:br/>
-        <w:t>3DP31 Toon het aantal klanten.</w:t>
-      </w:r>
-      <w:r>
-        <w:br/>
-        <w:t>3DP32 Maak een overzicht van het aantal films per landherkomst.</w:t>
-      </w:r>
+        <w:t>3DP-opdrachten</w:t>
+      </w:r>
+    </w:p>
+    <w:p>
+      <w:pPr>
+        <w:numPr>
+          <w:ilvl w:val="0"/>
+          <w:numId w:val="2"/>
+        </w:numPr>
+      </w:pPr>
+      <w:r>
+        <w:rPr>
+          <w:b/>
+          <w:bCs/>
+        </w:rPr>
+        <w:t>3DP22:</w:t>
+      </w:r>
+      <w:r>
+        <w:t xml:space="preserve"> Maak een overzicht van alle films op alfabetische volgorde van filmnaam. Toon: alle gegevens.</w:t>
+      </w:r>
+    </w:p>
+    <w:p>
+      <w:pPr>
+        <w:ind w:left="720"/>
+        <w:rPr>
+          <w:lang w:val="en-US"/>
+        </w:rPr>
+      </w:pPr>
+      <w:r>
+        <w:rPr>
+          <w:highlight w:val="yellow"/>
+          <w:lang w:val="en-US"/>
+        </w:rPr>
+        <w:t xml:space="preserve">SELECT * FROM `film` ORDER BY </w:t>
+      </w:r>
+      <w:proofErr w:type="spellStart"/>
+      <w:r>
+        <w:rPr>
+          <w:highlight w:val="yellow"/>
+          <w:lang w:val="en-US"/>
+        </w:rPr>
+        <w:t>filmnaam</w:t>
+      </w:r>
+      <w:proofErr w:type="spellEnd"/>
+      <w:r>
+        <w:rPr>
+          <w:highlight w:val="yellow"/>
+          <w:lang w:val="en-US"/>
+        </w:rPr>
+        <w:t xml:space="preserve"> </w:t>
+      </w:r>
+      <w:proofErr w:type="gramStart"/>
+      <w:r>
+        <w:rPr>
+          <w:highlight w:val="yellow"/>
+          <w:lang w:val="en-US"/>
+        </w:rPr>
+        <w:t>ASC;</w:t>
+      </w:r>
+      <w:proofErr w:type="gramEnd"/>
+    </w:p>
+    <w:p>
+      <w:pPr>
+        <w:numPr>
+          <w:ilvl w:val="0"/>
+          <w:numId w:val="2"/>
+        </w:numPr>
+      </w:pPr>
+      <w:r>
+        <w:rPr>
+          <w:b/>
+          <w:bCs/>
+        </w:rPr>
+        <w:t>3DP23:</w:t>
+      </w:r>
+      <w:r>
+        <w:t xml:space="preserve"> Maak een overzicht van alle klanten op alfabetische volgorde van achternaam en bij gelijke achternaam op voornaam. Toon: alle gegeve</w:t>
+      </w:r>
+      <w:r>
+        <w:t xml:space="preserve"> </w:t>
+      </w:r>
+    </w:p>
+    <w:p>
+      <w:pPr>
+        <w:ind w:left="720"/>
+      </w:pPr>
+      <w:r>
+        <w:rPr>
+          <w:highlight w:val="yellow"/>
+        </w:rPr>
+        <w:t>SELECT * FROM `klant` ORDER BY achternaam ASC , voornaam ASC;</w:t>
+      </w:r>
+      <w:r>
+        <w:rPr>
+          <w:highlight w:val="yellow"/>
+        </w:rPr>
+        <w:t>ns.</w:t>
+      </w:r>
+    </w:p>
+    <w:p>
+      <w:pPr>
+        <w:ind w:left="720"/>
+      </w:pPr>
+    </w:p>
+    <w:p>
+      <w:pPr>
+        <w:numPr>
+          <w:ilvl w:val="0"/>
+          <w:numId w:val="2"/>
+        </w:numPr>
+      </w:pPr>
+      <w:r>
+        <w:rPr>
+          <w:b/>
+          <w:bCs/>
+        </w:rPr>
+        <w:t>3DP24:</w:t>
+      </w:r>
+      <w:r>
+        <w:t xml:space="preserve"> Maak een overzicht van alle films op aflopende alfabetische volgorde van filmnaam. Toon: alle gegevens.</w:t>
+      </w:r>
+    </w:p>
+    <w:p>
+      <w:pPr>
+        <w:ind w:left="720"/>
+        <w:rPr>
+          <w:lang w:val="en-US"/>
+        </w:rPr>
+      </w:pPr>
+      <w:r>
+        <w:rPr>
+          <w:highlight w:val="yellow"/>
+          <w:lang w:val="en-US"/>
+        </w:rPr>
+        <w:t xml:space="preserve">SELECT * FROM film ORDER BY </w:t>
+      </w:r>
+      <w:proofErr w:type="spellStart"/>
+      <w:r>
+        <w:rPr>
+          <w:highlight w:val="yellow"/>
+          <w:lang w:val="en-US"/>
+        </w:rPr>
+        <w:t>filmnaam</w:t>
+      </w:r>
+      <w:proofErr w:type="spellEnd"/>
+      <w:r>
+        <w:rPr>
+          <w:highlight w:val="yellow"/>
+          <w:lang w:val="en-US"/>
+        </w:rPr>
+        <w:t xml:space="preserve"> </w:t>
+      </w:r>
+      <w:proofErr w:type="gramStart"/>
+      <w:r>
+        <w:rPr>
+          <w:highlight w:val="yellow"/>
+          <w:lang w:val="en-US"/>
+        </w:rPr>
+        <w:t>DESC;</w:t>
+      </w:r>
+      <w:proofErr w:type="gramEnd"/>
+    </w:p>
+    <w:p>
+      <w:pPr>
+        <w:numPr>
+          <w:ilvl w:val="0"/>
+          <w:numId w:val="2"/>
+        </w:numPr>
+      </w:pPr>
+      <w:r>
+        <w:rPr>
+          <w:b/>
+          <w:bCs/>
+        </w:rPr>
+        <w:t>3DP25:</w:t>
+      </w:r>
+      <w:r>
+        <w:t xml:space="preserve"> Maak een overzicht van het totaal aantal reserveringen per klant. Toon voornaam, achternaam, “Aantal reserveringen”.</w:t>
+      </w:r>
+    </w:p>
+    <w:p>
+      <w:pPr>
+        <w:ind w:left="720"/>
+      </w:pPr>
+      <w:r>
+        <w:rPr>
+          <w:highlight w:val="yellow"/>
+        </w:rPr>
+        <w:t>SELECT voornaam, achternaam, COUNT(*) AS 'Aantal Reserveringen' FROM reservering JOIN klant ON reservering.klantid = klant.k</w:t>
+      </w:r>
+      <w:r>
+        <w:rPr>
+          <w:highlight w:val="yellow"/>
+        </w:rPr>
+        <w:t xml:space="preserve"> </w:t>
+      </w:r>
+      <w:r>
+        <w:rPr>
+          <w:highlight w:val="yellow"/>
+        </w:rPr>
+        <w:t>lantid GROUP BY voornaam, achternaam;</w:t>
+      </w:r>
+    </w:p>
+    <w:p>
+      <w:pPr>
+        <w:ind w:left="720"/>
+      </w:pPr>
+    </w:p>
+    <w:p>
+      <w:pPr>
+        <w:numPr>
+          <w:ilvl w:val="0"/>
+          <w:numId w:val="2"/>
+        </w:numPr>
+      </w:pPr>
+      <w:r>
+        <w:rPr>
+          <w:b/>
+          <w:bCs/>
+        </w:rPr>
+        <w:t>3DP26:</w:t>
+      </w:r>
+      <w:r>
+        <w:t xml:space="preserve"> Toon de gemiddelde duur (in minuten en met 2 decimalen) van de films.</w:t>
+      </w:r>
+    </w:p>
+    <w:p>
+      <w:pPr>
+        <w:ind w:left="720"/>
+        <w:rPr>
+          <w:lang w:val="en-US"/>
+        </w:rPr>
+      </w:pPr>
+      <w:r>
+        <w:rPr>
+          <w:highlight w:val="yellow"/>
+          <w:lang w:val="en-US"/>
+        </w:rPr>
+        <w:t>SELECT ROUND(</w:t>
+      </w:r>
+      <w:proofErr w:type="gramStart"/>
+      <w:r>
+        <w:rPr>
+          <w:highlight w:val="yellow"/>
+          <w:lang w:val="en-US"/>
+        </w:rPr>
+        <w:t>AVG(</w:t>
+      </w:r>
+      <w:proofErr w:type="spellStart"/>
+      <w:proofErr w:type="gramEnd"/>
+      <w:r>
+        <w:rPr>
+          <w:highlight w:val="yellow"/>
+          <w:lang w:val="en-US"/>
+        </w:rPr>
+        <w:t>duur</w:t>
+      </w:r>
+      <w:proofErr w:type="spellEnd"/>
+      <w:r>
+        <w:rPr>
+          <w:highlight w:val="yellow"/>
+          <w:lang w:val="en-US"/>
+        </w:rPr>
+        <w:t xml:space="preserve">),2) AS </w:t>
+      </w:r>
+      <w:proofErr w:type="spellStart"/>
+      <w:r>
+        <w:rPr>
+          <w:highlight w:val="yellow"/>
+          <w:lang w:val="en-US"/>
+        </w:rPr>
+        <w:t>movie_duration</w:t>
+      </w:r>
+      <w:proofErr w:type="spellEnd"/>
+      <w:r>
+        <w:rPr>
+          <w:highlight w:val="yellow"/>
+          <w:lang w:val="en-US"/>
+        </w:rPr>
+        <w:t xml:space="preserve">  FROM film;</w:t>
+      </w:r>
+    </w:p>
+    <w:p>
+      <w:pPr>
+        <w:numPr>
+          <w:ilvl w:val="0"/>
+          <w:numId w:val="2"/>
+        </w:numPr>
+      </w:pPr>
+      <w:r>
+        <w:rPr>
+          <w:b/>
+          <w:bCs/>
+        </w:rPr>
+        <w:t>3DP28:</w:t>
+      </w:r>
+      <w:r>
+        <w:t xml:space="preserve"> Toon de eerste datum waarop een film is gereserveerd.</w:t>
+      </w:r>
+    </w:p>
+    <w:p>
+      <w:pPr>
+        <w:numPr>
+          <w:ilvl w:val="0"/>
+          <w:numId w:val="2"/>
+        </w:numPr>
+        <w:rPr>
+          <w:highlight w:val="yellow"/>
+          <w:lang w:val="en-US"/>
+        </w:rPr>
+      </w:pPr>
+      <w:r>
+        <w:rPr>
+          <w:highlight w:val="yellow"/>
+          <w:lang w:val="en-US"/>
+        </w:rPr>
+        <w:t xml:space="preserve">SELECT </w:t>
+      </w:r>
+      <w:proofErr w:type="gramStart"/>
+      <w:r>
+        <w:rPr>
+          <w:highlight w:val="yellow"/>
+          <w:lang w:val="en-US"/>
+        </w:rPr>
+        <w:t>MIN(</w:t>
+      </w:r>
+      <w:proofErr w:type="gramEnd"/>
+      <w:r>
+        <w:rPr>
+          <w:highlight w:val="yellow"/>
+          <w:lang w:val="en-US"/>
+        </w:rPr>
+        <w:t>datum) FROM `</w:t>
+      </w:r>
+      <w:proofErr w:type="spellStart"/>
+      <w:r>
+        <w:rPr>
+          <w:highlight w:val="yellow"/>
+          <w:lang w:val="en-US"/>
+        </w:rPr>
+        <w:t>reservering</w:t>
+      </w:r>
+      <w:proofErr w:type="spellEnd"/>
+      <w:r>
+        <w:rPr>
+          <w:highlight w:val="yellow"/>
+          <w:lang w:val="en-US"/>
+        </w:rPr>
+        <w:t>`</w:t>
+      </w:r>
+      <w:r>
+        <w:rPr>
+          <w:highlight w:val="yellow"/>
+          <w:lang w:val="en-US"/>
+        </w:rPr>
+        <w:t>;</w:t>
+      </w:r>
+    </w:p>
+    <w:p>
+      <w:pPr>
+        <w:numPr>
+          <w:ilvl w:val="0"/>
+          <w:numId w:val="2"/>
+        </w:numPr>
+      </w:pPr>
+      <w:r>
+        <w:rPr>
+          <w:b/>
+          <w:bCs/>
+        </w:rPr>
+        <w:t>3DP29:</w:t>
+      </w:r>
+      <w:r>
+        <w:t xml:space="preserve"> Toon het totaal aantal mensen dat een film bezocht (=gereserveerd) heeft.</w:t>
+      </w:r>
+    </w:p>
+    <w:p>
+      <w:pPr>
+        <w:ind w:left="720"/>
+        <w:rPr>
+          <w:lang w:val="en-US"/>
+        </w:rPr>
+      </w:pPr>
+      <w:r>
+        <w:rPr>
+          <w:highlight w:val="yellow"/>
+          <w:lang w:val="en-US"/>
+        </w:rPr>
+        <w:t xml:space="preserve">SELECT </w:t>
+      </w:r>
+      <w:proofErr w:type="gramStart"/>
+      <w:r>
+        <w:rPr>
+          <w:highlight w:val="yellow"/>
+          <w:lang w:val="en-US"/>
+        </w:rPr>
+        <w:t>COUNT(</w:t>
+      </w:r>
+      <w:proofErr w:type="gramEnd"/>
+      <w:r>
+        <w:rPr>
+          <w:highlight w:val="yellow"/>
+          <w:lang w:val="en-US"/>
+        </w:rPr>
+        <w:t xml:space="preserve">*) AS </w:t>
+      </w:r>
+      <w:proofErr w:type="spellStart"/>
+      <w:r>
+        <w:rPr>
+          <w:highlight w:val="yellow"/>
+          <w:lang w:val="en-US"/>
+        </w:rPr>
+        <w:t>reserveringid</w:t>
+      </w:r>
+      <w:proofErr w:type="spellEnd"/>
+      <w:r>
+        <w:rPr>
+          <w:highlight w:val="yellow"/>
+          <w:lang w:val="en-US"/>
+        </w:rPr>
+        <w:t xml:space="preserve"> FROM </w:t>
+      </w:r>
+      <w:proofErr w:type="spellStart"/>
+      <w:r>
+        <w:rPr>
+          <w:highlight w:val="yellow"/>
+          <w:lang w:val="en-US"/>
+        </w:rPr>
+        <w:t>reservering</w:t>
+      </w:r>
+      <w:proofErr w:type="spellEnd"/>
+      <w:r>
+        <w:rPr>
+          <w:highlight w:val="yellow"/>
+          <w:lang w:val="en-US"/>
+        </w:rPr>
+        <w:t xml:space="preserve"> ;</w:t>
+      </w:r>
+    </w:p>
+    <w:p>
+      <w:pPr>
+        <w:numPr>
+          <w:ilvl w:val="0"/>
+          <w:numId w:val="2"/>
+        </w:numPr>
+      </w:pPr>
+      <w:r>
+        <w:rPr>
+          <w:b/>
+          <w:bCs/>
+        </w:rPr>
+        <w:t>3DP30:</w:t>
+      </w:r>
+      <w:r>
+        <w:t xml:space="preserve"> Toon het totaal aantal mensen dat een film bezocht (=gereserveerd) heeft na februari 2018.</w:t>
+      </w:r>
+    </w:p>
+    <w:p>
+      <w:pPr>
+        <w:numPr>
+          <w:ilvl w:val="0"/>
+          <w:numId w:val="2"/>
+        </w:numPr>
+        <w:rPr>
+          <w:highlight w:val="yellow"/>
+        </w:rPr>
+      </w:pPr>
+      <w:r>
+        <w:rPr>
+          <w:highlight w:val="yellow"/>
+          <w:lang w:val="en-US"/>
+        </w:rPr>
+        <w:t xml:space="preserve">SELECT </w:t>
+      </w:r>
+      <w:proofErr w:type="gramStart"/>
+      <w:r>
+        <w:rPr>
+          <w:highlight w:val="yellow"/>
+          <w:lang w:val="en-US"/>
+        </w:rPr>
+        <w:t>COUNT(</w:t>
+      </w:r>
+      <w:proofErr w:type="spellStart"/>
+      <w:proofErr w:type="gramEnd"/>
+      <w:r>
+        <w:rPr>
+          <w:highlight w:val="yellow"/>
+          <w:lang w:val="en-US"/>
+        </w:rPr>
+        <w:t>reserveringid</w:t>
+      </w:r>
+      <w:proofErr w:type="spellEnd"/>
+      <w:r>
+        <w:rPr>
+          <w:highlight w:val="yellow"/>
+          <w:lang w:val="en-US"/>
+        </w:rPr>
+        <w:t xml:space="preserve">) AS </w:t>
+      </w:r>
+      <w:proofErr w:type="spellStart"/>
+      <w:r>
+        <w:rPr>
+          <w:highlight w:val="yellow"/>
+          <w:lang w:val="en-US"/>
+        </w:rPr>
+        <w:t>reseveringiDtje</w:t>
+      </w:r>
+      <w:proofErr w:type="spellEnd"/>
+      <w:r>
+        <w:rPr>
+          <w:highlight w:val="yellow"/>
+          <w:lang w:val="en-US"/>
+        </w:rPr>
+        <w:t xml:space="preserve"> FROM </w:t>
+      </w:r>
+      <w:proofErr w:type="spellStart"/>
+      <w:r>
+        <w:rPr>
+          <w:highlight w:val="yellow"/>
+          <w:lang w:val="en-US"/>
+        </w:rPr>
+        <w:t>reservering</w:t>
+      </w:r>
+      <w:proofErr w:type="spellEnd"/>
+      <w:r>
+        <w:rPr>
+          <w:highlight w:val="yellow"/>
+          <w:lang w:val="en-US"/>
+        </w:rPr>
+        <w:t xml:space="preserve"> WHERE datum &gt; '2018-02-01' ;</w:t>
+      </w:r>
+    </w:p>
+    <w:p>
+      <w:pPr>
+        <w:numPr>
+          <w:ilvl w:val="0"/>
+          <w:numId w:val="2"/>
+        </w:numPr>
+      </w:pPr>
+      <w:r>
+        <w:rPr>
+          <w:b/>
+          <w:bCs/>
+        </w:rPr>
+        <w:t>3DP31:</w:t>
+      </w:r>
+      <w:r>
+        <w:t xml:space="preserve"> Toon het aantal klanten.</w:t>
+      </w:r>
+    </w:p>
+    <w:p>
+      <w:pPr>
+        <w:ind w:left="720"/>
+      </w:pPr>
+      <w:r>
+        <w:rPr>
+          <w:highlight w:val="yellow"/>
+        </w:rPr>
+        <w:t>SELECT COUNT(*) FROM `klant`;</w:t>
+      </w:r>
+    </w:p>
+    <w:p>
+      <w:pPr>
+        <w:numPr>
+          <w:ilvl w:val="0"/>
+          <w:numId w:val="2"/>
+        </w:numPr>
+      </w:pPr>
+      <w:r>
+        <w:rPr>
+          <w:b/>
+          <w:bCs/>
+        </w:rPr>
+        <w:t>3DP32:</w:t>
+      </w:r>
+      <w:r>
+        <w:t xml:space="preserve"> Maak een overzicht van het aantal films per landherkomst.</w:t>
+      </w:r>
+    </w:p>
+    <w:p>
+      <w:r>
+        <w:rPr>
+          <w:highlight w:val="yellow"/>
+        </w:rPr>
+        <w:lastRenderedPageBreak/>
+        <w:t>SELECT landherkomst , COUNT(landherkomst) AS overzicht FROM film GROUP BY landherkomst;</w:t>
+      </w:r>
+    </w:p>
+    <w:p>
+      <w:pPr>
+        <w:ind w:left="720"/>
+      </w:pPr>
     </w:p>
     <w:p/>
     <w:sectPr>
@@ -132,6 +1408,243 @@
     </w:sectPr>
   </w:body>
 </w:document>
+</file>
+
+<file path=word/numbering.xml><?xml version="1.0" encoding="utf-8"?>
+<w:numbering xmlns:wpc="http://schemas.microsoft.com/office/word/2010/wordprocessingCanvas" xmlns:cx="http://schemas.microsoft.com/office/drawing/2014/chartex" xmlns:cx1="http://schemas.microsoft.com/office/drawing/2015/9/8/chartex" xmlns:cx2="http://schemas.microsoft.com/office/drawing/2015/10/21/chartex" xmlns:cx3="http://schemas.microsoft.com/office/drawing/2016/5/9/chartex" xmlns:cx4="http://schemas.microsoft.com/office/drawing/2016/5/10/chartex" xmlns:cx5="http://schemas.microsoft.com/office/drawing/2016/5/11/chartex" xmlns:cx6="http://schemas.microsoft.com/office/drawing/2016/5/12/chartex" xmlns:cx7="http://schemas.microsoft.com/office/drawing/2016/5/13/chartex" xmlns:cx8="http://schemas.microsoft.com/office/drawing/2016/5/14/chartex" xmlns:mc="http://schemas.openxmlformats.org/markup-compatibility/2006" xmlns:aink="http://schemas.microsoft.com/office/drawing/2016/ink" xmlns:am3d="http://schemas.microsoft.com/office/drawing/2017/model3d" xmlns:o="urn:schemas-microsoft-com:office:office" xmlns:oel="http://schemas.microsoft.com/office/2019/extlst" xmlns:r="http://schemas.openxmlformats.org/officeDocument/2006/relationships" xmlns:m="http://schemas.openxmlformats.org/officeDocument/2006/math" xmlns:v="urn:schemas-microsoft-com:vml" xmlns:wp14="http://schemas.microsoft.com/office/word/2010/wordprocessingDrawing" xmlns:wp="http://schemas.openxmlformats.org/drawingml/2006/wordprocessingDrawing" xmlns:w10="urn:schemas-microsoft-com:office:word" xmlns:w="http://schemas.openxmlformats.org/wordprocessingml/2006/main" xmlns:w14="http://schemas.microsoft.com/office/word/2010/wordml" xmlns:w15="http://schemas.microsoft.com/office/word/2012/wordml" xmlns:w16cex="http://schemas.microsoft.com/office/word/2018/wordml/cex" xmlns:w16cid="http://schemas.microsoft.com/office/word/2016/wordml/cid" xmlns:w16="http://schemas.microsoft.com/office/word/2018/wordml" xmlns:w16du="http://schemas.microsoft.com/office/word/2023/wordml/word16du" xmlns:w16sdtdh="http://schemas.microsoft.com/office/word/2020/wordml/sdtdatahash" xmlns:w16se="http://schemas.microsoft.com/office/word/2015/wordml/symex" xmlns:wpg="http://schemas.microsoft.com/office/word/2010/wordprocessingGroup" xmlns:wpi="http://schemas.microsoft.com/office/word/2010/wordprocessingInk" xmlns:wne="http://schemas.microsoft.com/office/word/2006/wordml" xmlns:wps="http://schemas.microsoft.com/office/word/2010/wordprocessingShape" mc:Ignorable="w14 w15 w16se w16cid w16 w16cex w16sdtdh w16du wp14">
+  <w:abstractNum w:abstractNumId="0" w15:restartNumberingAfterBreak="0">
+    <w:nsid w:val="40CB7DCE"/>
+    <w:multiLevelType w:val="multilevel"/>
+    <w:tmpl w:val="1D7454FA"/>
+    <w:lvl w:ilvl="0">
+      <w:start w:val="1"/>
+      <w:numFmt w:val="decimal"/>
+      <w:lvlText w:val="%1."/>
+      <w:lvlJc w:val="left"/>
+      <w:pPr>
+        <w:tabs>
+          <w:tab w:val="num" w:pos="720"/>
+        </w:tabs>
+        <w:ind w:left="720" w:hanging="360"/>
+      </w:pPr>
+    </w:lvl>
+    <w:lvl w:ilvl="1" w:tentative="1">
+      <w:start w:val="1"/>
+      <w:numFmt w:val="decimal"/>
+      <w:lvlText w:val="%2."/>
+      <w:lvlJc w:val="left"/>
+      <w:pPr>
+        <w:tabs>
+          <w:tab w:val="num" w:pos="1440"/>
+        </w:tabs>
+        <w:ind w:left="1440" w:hanging="360"/>
+      </w:pPr>
+    </w:lvl>
+    <w:lvl w:ilvl="2" w:tentative="1">
+      <w:start w:val="1"/>
+      <w:numFmt w:val="decimal"/>
+      <w:lvlText w:val="%3."/>
+      <w:lvlJc w:val="left"/>
+      <w:pPr>
+        <w:tabs>
+          <w:tab w:val="num" w:pos="2160"/>
+        </w:tabs>
+        <w:ind w:left="2160" w:hanging="360"/>
+      </w:pPr>
+    </w:lvl>
+    <w:lvl w:ilvl="3" w:tentative="1">
+      <w:start w:val="1"/>
+      <w:numFmt w:val="decimal"/>
+      <w:lvlText w:val="%4."/>
+      <w:lvlJc w:val="left"/>
+      <w:pPr>
+        <w:tabs>
+          <w:tab w:val="num" w:pos="2880"/>
+        </w:tabs>
+        <w:ind w:left="2880" w:hanging="360"/>
+      </w:pPr>
+    </w:lvl>
+    <w:lvl w:ilvl="4" w:tentative="1">
+      <w:start w:val="1"/>
+      <w:numFmt w:val="decimal"/>
+      <w:lvlText w:val="%5."/>
+      <w:lvlJc w:val="left"/>
+      <w:pPr>
+        <w:tabs>
+          <w:tab w:val="num" w:pos="3600"/>
+        </w:tabs>
+        <w:ind w:left="3600" w:hanging="360"/>
+      </w:pPr>
+    </w:lvl>
+    <w:lvl w:ilvl="5" w:tentative="1">
+      <w:start w:val="1"/>
+      <w:numFmt w:val="decimal"/>
+      <w:lvlText w:val="%6."/>
+      <w:lvlJc w:val="left"/>
+      <w:pPr>
+        <w:tabs>
+          <w:tab w:val="num" w:pos="4320"/>
+        </w:tabs>
+        <w:ind w:left="4320" w:hanging="360"/>
+      </w:pPr>
+    </w:lvl>
+    <w:lvl w:ilvl="6" w:tentative="1">
+      <w:start w:val="1"/>
+      <w:numFmt w:val="decimal"/>
+      <w:lvlText w:val="%7."/>
+      <w:lvlJc w:val="left"/>
+      <w:pPr>
+        <w:tabs>
+          <w:tab w:val="num" w:pos="5040"/>
+        </w:tabs>
+        <w:ind w:left="5040" w:hanging="360"/>
+      </w:pPr>
+    </w:lvl>
+    <w:lvl w:ilvl="7" w:tentative="1">
+      <w:start w:val="1"/>
+      <w:numFmt w:val="decimal"/>
+      <w:lvlText w:val="%8."/>
+      <w:lvlJc w:val="left"/>
+      <w:pPr>
+        <w:tabs>
+          <w:tab w:val="num" w:pos="5760"/>
+        </w:tabs>
+        <w:ind w:left="5760" w:hanging="360"/>
+      </w:pPr>
+    </w:lvl>
+    <w:lvl w:ilvl="8" w:tentative="1">
+      <w:start w:val="1"/>
+      <w:numFmt w:val="decimal"/>
+      <w:lvlText w:val="%9."/>
+      <w:lvlJc w:val="left"/>
+      <w:pPr>
+        <w:tabs>
+          <w:tab w:val="num" w:pos="6480"/>
+        </w:tabs>
+        <w:ind w:left="6480" w:hanging="360"/>
+      </w:pPr>
+    </w:lvl>
+  </w:abstractNum>
+  <w:abstractNum w:abstractNumId="1" w15:restartNumberingAfterBreak="0">
+    <w:nsid w:val="44AD52DE"/>
+    <w:multiLevelType w:val="multilevel"/>
+    <w:tmpl w:val="A998B482"/>
+    <w:lvl w:ilvl="0">
+      <w:start w:val="1"/>
+      <w:numFmt w:val="decimal"/>
+      <w:lvlText w:val="%1."/>
+      <w:lvlJc w:val="left"/>
+      <w:pPr>
+        <w:tabs>
+          <w:tab w:val="num" w:pos="720"/>
+        </w:tabs>
+        <w:ind w:left="720" w:hanging="360"/>
+      </w:pPr>
+    </w:lvl>
+    <w:lvl w:ilvl="1" w:tentative="1">
+      <w:start w:val="1"/>
+      <w:numFmt w:val="decimal"/>
+      <w:lvlText w:val="%2."/>
+      <w:lvlJc w:val="left"/>
+      <w:pPr>
+        <w:tabs>
+          <w:tab w:val="num" w:pos="1440"/>
+        </w:tabs>
+        <w:ind w:left="1440" w:hanging="360"/>
+      </w:pPr>
+    </w:lvl>
+    <w:lvl w:ilvl="2" w:tentative="1">
+      <w:start w:val="1"/>
+      <w:numFmt w:val="decimal"/>
+      <w:lvlText w:val="%3."/>
+      <w:lvlJc w:val="left"/>
+      <w:pPr>
+        <w:tabs>
+          <w:tab w:val="num" w:pos="2160"/>
+        </w:tabs>
+        <w:ind w:left="2160" w:hanging="360"/>
+      </w:pPr>
+    </w:lvl>
+    <w:lvl w:ilvl="3" w:tentative="1">
+      <w:start w:val="1"/>
+      <w:numFmt w:val="decimal"/>
+      <w:lvlText w:val="%4."/>
+      <w:lvlJc w:val="left"/>
+      <w:pPr>
+        <w:tabs>
+          <w:tab w:val="num" w:pos="2880"/>
+        </w:tabs>
+        <w:ind w:left="2880" w:hanging="360"/>
+      </w:pPr>
+    </w:lvl>
+    <w:lvl w:ilvl="4" w:tentative="1">
+      <w:start w:val="1"/>
+      <w:numFmt w:val="decimal"/>
+      <w:lvlText w:val="%5."/>
+      <w:lvlJc w:val="left"/>
+      <w:pPr>
+        <w:tabs>
+          <w:tab w:val="num" w:pos="3600"/>
+        </w:tabs>
+        <w:ind w:left="3600" w:hanging="360"/>
+      </w:pPr>
+    </w:lvl>
+    <w:lvl w:ilvl="5" w:tentative="1">
+      <w:start w:val="1"/>
+      <w:numFmt w:val="decimal"/>
+      <w:lvlText w:val="%6."/>
+      <w:lvlJc w:val="left"/>
+      <w:pPr>
+        <w:tabs>
+          <w:tab w:val="num" w:pos="4320"/>
+        </w:tabs>
+        <w:ind w:left="4320" w:hanging="360"/>
+      </w:pPr>
+    </w:lvl>
+    <w:lvl w:ilvl="6" w:tentative="1">
+      <w:start w:val="1"/>
+      <w:numFmt w:val="decimal"/>
+      <w:lvlText w:val="%7."/>
+      <w:lvlJc w:val="left"/>
+      <w:pPr>
+        <w:tabs>
+          <w:tab w:val="num" w:pos="5040"/>
+        </w:tabs>
+        <w:ind w:left="5040" w:hanging="360"/>
+      </w:pPr>
+    </w:lvl>
+    <w:lvl w:ilvl="7" w:tentative="1">
+      <w:start w:val="1"/>
+      <w:numFmt w:val="decimal"/>
+      <w:lvlText w:val="%8."/>
+      <w:lvlJc w:val="left"/>
+      <w:pPr>
+        <w:tabs>
+          <w:tab w:val="num" w:pos="5760"/>
+        </w:tabs>
+        <w:ind w:left="5760" w:hanging="360"/>
+      </w:pPr>
+    </w:lvl>
+    <w:lvl w:ilvl="8" w:tentative="1">
+      <w:start w:val="1"/>
+      <w:numFmt w:val="decimal"/>
+      <w:lvlText w:val="%9."/>
+      <w:lvlJc w:val="left"/>
+      <w:pPr>
+        <w:tabs>
+          <w:tab w:val="num" w:pos="6480"/>
+        </w:tabs>
+        <w:ind w:left="6480" w:hanging="360"/>
+      </w:pPr>
+    </w:lvl>
+  </w:abstractNum>
+  <w:num w:numId="1" w16cid:durableId="650406380">
+    <w:abstractNumId w:val="1"/>
+  </w:num>
+  <w:num w:numId="2" w16cid:durableId="879630903">
+    <w:abstractNumId w:val="0"/>
+  </w:num>
+</w:numbering>
 </file>
 
 <file path=word/styles.xml><?xml version="1.0" encoding="utf-8"?>

</xml_diff>